<commit_message>
committing all the way
</commit_message>
<xml_diff>
--- a/_site/projects/gh-hds-plws/index.docx
+++ b/_site/projects/gh-hds-plws/index.docx
@@ -31,7 +31,7 @@
         <w:pStyle w:val="Date"/>
       </w:pPr>
       <w:r>
-        <w:t xml:space="preserve">2025-05-05</w:t>
+        <w:t xml:space="preserve">2025-05-06</w:t>
       </w:r>
     </w:p>
     <w:p>
@@ -340,114 +340,34 @@
         <w:t xml:space="preserve"> </w:t>
       </w:r>
       <w:r>
-        <w:t xml:space="preserve">(</w:t>
-      </w:r>
-      <w:r>
-        <w:rPr>
-          <w:b/>
-          <w:bCs/>
-        </w:rPr>
-        <w:t xml:space="preserve">dickson2012coies?</w:t>
-      </w:r>
-      <w:r>
-        <w:t xml:space="preserve">)</w:t>
-      </w:r>
-      <w:r>
-        <w:t xml:space="preserve">, however,</w:t>
-      </w:r>
-      <w:r>
-        <w:t xml:space="preserve"> </w:t>
-      </w:r>
-      <w:r>
-        <w:t xml:space="preserve">there are few published papers that look at this specific instance where REDD+ projects are</w:t>
-      </w:r>
-      <w:r>
-        <w:t xml:space="preserve"> </w:t>
-      </w:r>
-      <w:r>
-        <w:t xml:space="preserve">targeting biodiversity monitoring.</w:t>
-      </w:r>
-      <w:r>
-        <w:t xml:space="preserve"> </w:t>
-      </w:r>
-      <w:r>
-        <w:t xml:space="preserve">“dickson2012coies”</w:t>
-      </w:r>
-      <w:r>
-        <w:t xml:space="preserve"> </w:t>
-      </w:r>
-      <w:r>
-        <w:t xml:space="preserve">summarize the state of biodiversity</w:t>
-      </w:r>
-      <w:r>
-        <w:t xml:space="preserve"> </w:t>
-      </w:r>
-      <w:r>
-        <w:t xml:space="preserve">monitoring within established REDD+ projects.</w:t>
-      </w:r>
-      <w:r>
-        <w:t xml:space="preserve"> </w:t>
-      </w:r>
-      <w:r>
-        <w:t xml:space="preserve">(</w:t>
-      </w:r>
-      <w:r>
-        <w:rPr>
-          <w:b/>
-          <w:bCs/>
-        </w:rPr>
-        <w:t xml:space="preserve">waldon2011tcs?</w:t>
-      </w:r>
-      <w:r>
-        <w:t xml:space="preserve">)</w:t>
-      </w:r>
-      <w:r>
-        <w:t xml:space="preserve"> </w:t>
-      </w:r>
-      <w:r>
-        <w:t xml:space="preserve">suggest that it is necessary to</w:t>
-      </w:r>
-      <w:r>
-        <w:t xml:space="preserve"> </w:t>
-      </w:r>
-      <w:r>
-        <w:t xml:space="preserve">assess whether REDD+ management and project areas are achieving maintaining and improving</w:t>
-      </w:r>
-      <w:r>
-        <w:t xml:space="preserve"> </w:t>
-      </w:r>
-      <w:r>
-        <w:t xml:space="preserve">biodiversity status, indicating a need to monitor changes and trends in populations of key</w:t>
-      </w:r>
-      <w:r>
-        <w:t xml:space="preserve"> </w:t>
-      </w:r>
-      <w:r>
-        <w:t xml:space="preserve">indicator taxa for the project area. They maintain that while IUCN criteria are useful at a global</w:t>
-      </w:r>
-      <w:r>
-        <w:t xml:space="preserve"> </w:t>
-      </w:r>
-      <w:r>
-        <w:t xml:space="preserve">scale, global wide assessments may not adequately reflect regional or localized concerns;</w:t>
-      </w:r>
-      <w:r>
-        <w:t xml:space="preserve"> </w:t>
-      </w:r>
-      <w:r>
-        <w:t xml:space="preserve">therefore, assessments should be made at local and regional scales to identify biodiversity</w:t>
-      </w:r>
-      <w:r>
-        <w:t xml:space="preserve"> </w:t>
-      </w:r>
-      <w:r>
-        <w:t xml:space="preserve">conservation targets. Camera trapping and acoustic methods are both non-invasive ways to collect</w:t>
-      </w:r>
-      <w:r>
-        <w:t xml:space="preserve"> </w:t>
-      </w:r>
-      <w:r>
-        <w:t xml:space="preserve">biodiversity at an economical and time sensitive rate.</w:t>
+        <w:t xml:space="preserve">(Dickson and Kapos, 2012)</w:t>
+      </w:r>
+      <w:r>
+        <w:t xml:space="preserve">, however, there are few published papers that look at this specific instance where REDD+ projects are targeting biodiversity monitoring.</w:t>
+      </w:r>
+      <w:r>
+        <w:t xml:space="preserve"> </w:t>
+      </w:r>
+      <w:r>
+        <w:t xml:space="preserve">(Dickson and Kapos, 2012)</w:t>
+      </w:r>
+      <w:r>
+        <w:t xml:space="preserve"> </w:t>
+      </w:r>
+      <w:r>
+        <w:t xml:space="preserve">summarize the state of biodiversity monitoring within established REDD+ projects.</w:t>
+      </w:r>
+      <w:r>
+        <w:t xml:space="preserve"> </w:t>
+      </w:r>
+      <w:r>
+        <w:t xml:space="preserve">(Waldon et al., 2011)</w:t>
+      </w:r>
+      <w:r>
+        <w:t xml:space="preserve"> </w:t>
+      </w:r>
+      <w:r>
+        <w:t xml:space="preserve">suggest that it is necessary to assess whether REDD+ management and project areas are achieving maintaining and improving biodiversity status, indicating a need to monitor changes and trends in populations of key indicator taxa for the project area. They maintain that while IUCN criteria are useful at a global scale, global wide assessments may not adequately reflect regional or localized concerns; therefore, assessments should be made at local and regional scales to identify biodiversity conservation targets. Camera trapping and acoustic methods are both non-invasive ways to collect biodiversity at an economical and time sensitive rate.</w:t>
       </w:r>
     </w:p>
     <w:tbl>
@@ -856,7 +776,7 @@
               <w:spacing w:before="16" w:after="16"/>
             </w:pPr>
             <w:r>
-              <w:t xml:space="preserve">More information about the status of hornbill species throughout mainland Southeast Asia will be udpated here, with mainly studies from Thailand comprising the majority of the literature for the region.</w:t>
+              <w:t xml:space="preserve">More information about the status of hornbill species throughout mainland Southeast Asia will be updated here, with mainly studies from Thailand comprising the majority of the literature for the region.</w:t>
             </w:r>
           </w:p>
         </w:tc>
@@ -867,6 +787,34 @@
         <w:pStyle w:val="BodyText"/>
       </w:pPr>
       <w:r>
+        <w:t xml:space="preserve">Hornbills can be considered an important keystone species for tropical forest biomes, due to their outsized contribution to ecosystem functioning from their role as seed dispersers. Thus, it is imperative to understand the current population dynamics of hornbills within the landscapes they reside in, and how hornbills are potentially impacted by increasing anthropogenic threats in tropical rainforests.</w:t>
+      </w:r>
+    </w:p>
+    <w:p>
+      <w:pPr>
+        <w:pStyle w:val="BodyText"/>
+      </w:pPr>
+      <w:r>
+        <w:t xml:space="preserve">To understand the presence of hornbill species at a landscape scale, attention must be paid to the configuration of tree canopies and their effect on distributions of hornbills in both breeding and non-breeding seasons. Hornbill habitat use is often associated with the tallest trees in the forests due to their ability to produce large fruits. Utilizing 3D forest canopy structure,</w:t>
+      </w:r>
+      <w:r>
+        <w:t xml:space="preserve"> </w:t>
+      </w:r>
+      <w:r>
+        <w:t xml:space="preserve">(Russo et al., 2024)</w:t>
+      </w:r>
+      <w:r>
+        <w:t xml:space="preserve"> </w:t>
+      </w:r>
+      <w:r>
+        <w:t xml:space="preserve">determined that hornbill species preferred areas greater in canopy height and vertical complexity.</w:t>
+      </w:r>
+    </w:p>
+    <w:p>
+      <w:pPr>
+        <w:pStyle w:val="BodyText"/>
+      </w:pPr>
+      <w:r>
         <w:t xml:space="preserve">Greater hornbill (GH)</w:t>
       </w:r>
       <w:r>
@@ -883,7 +831,7 @@
         <w:t xml:space="preserve"> </w:t>
       </w:r>
       <w:r>
-        <w:t xml:space="preserve">can be found in Cambodia occurring through their natural habitat of dense tropical evergreen forest.</w:t>
+        <w:t xml:space="preserve">can be found in Cambodia occurring through their natural habitat of dense tropical evergreen forest. Although there have been a number of studies dedicated towards understanding hornbill ecology within Southeast Asia, there has been no robust study as of yet aiming to understand current levels of hornbill densities and distribution throughout their range in Cambodia.</w:t>
       </w:r>
     </w:p>
     <w:tbl>
@@ -1060,7 +1008,16 @@
         <w:pStyle w:val="BodyText"/>
       </w:pPr>
       <w:r>
-        <w:t xml:space="preserve">To date, there have been no formal estimates of population abundance for hornbills in Cambodia; thus, our goal was to estimate robust Great hornbill population estimates for the entirety of the Prey Lang Wildlife Sanctuary landscape, while simultaneously understanding the effects of habitat variation at landscape scale that could potentially affect density estimates.</w:t>
+        <w:t xml:space="preserve">To date, there have been no formal estimates of population abundance for hornbills in Cambodia</w:t>
+      </w:r>
+      <w:r>
+        <w:t xml:space="preserve"> </w:t>
+      </w:r>
+      <w:r>
+        <w:t xml:space="preserve">(Setha, 2004)</w:t>
+      </w:r>
+      <w:r>
+        <w:t xml:space="preserve">, thus our goal was to estimate Great hornbill population estimates for the entirety of the Prey Lang Wildlife Sanctuary landscape, while simultaneously understanding the effects of habitat variation at landscape scale could potentially affect density estimates.</w:t>
       </w:r>
     </w:p>
     <w:bookmarkEnd w:id="32"/>
@@ -1089,31 +1046,7 @@
         <w:pStyle w:val="FirstParagraph"/>
       </w:pPr>
       <w:r>
-        <w:t xml:space="preserve">Prey Lang Wildlife Sanctuary (PLWS) is a protected area located in the central</w:t>
-      </w:r>
-      <w:r>
-        <w:t xml:space="preserve"> </w:t>
-      </w:r>
-      <w:r>
-        <w:t xml:space="preserve">plains of Cambodia. As one of the largest areas of contiguous lowland tropical</w:t>
-      </w:r>
-      <w:r>
-        <w:t xml:space="preserve"> </w:t>
-      </w:r>
-      <w:r>
-        <w:t xml:space="preserve">forests left in mainland Southeast Asia, PLWS was established in 2016 and</w:t>
-      </w:r>
-      <w:r>
-        <w:t xml:space="preserve"> </w:t>
-      </w:r>
-      <w:r>
-        <w:t xml:space="preserve">covers four provinces including 1) Kampong Thom, 2) Preah Vihear, 3) Kratie</w:t>
-      </w:r>
-      <w:r>
-        <w:t xml:space="preserve"> </w:t>
-      </w:r>
-      <w:r>
-        <w:t xml:space="preserve">and 4) Stung Treng.</w:t>
+        <w:t xml:space="preserve">Prey Lang Wildlife Sanctuary (PLWS) is a protected area located in the central plains of Cambodia. As one of the largest areas of contiguous lowland tropical forests left in mainland Southeast Asia, PLWS was established in 2016 and covers four provinces including 1) Kampong Thom, 2) Preah Vihear, 3) Kratie and 4) Stung Treng.</w:t>
       </w:r>
     </w:p>
     <w:p>
@@ -1121,43 +1054,7 @@
         <w:pStyle w:val="BodyText"/>
       </w:pPr>
       <w:r>
-        <w:t xml:space="preserve">PLWS is notable for its immense biodiversity, providing critical refuge for up</w:t>
-      </w:r>
-      <w:r>
-        <w:t xml:space="preserve"> </w:t>
-      </w:r>
-      <w:r>
-        <w:t xml:space="preserve">to 55 globallythreatened vertebrates including gibbons, Asian elephants, and</w:t>
-      </w:r>
-      <w:r>
-        <w:t xml:space="preserve"> </w:t>
-      </w:r>
-      <w:r>
-        <w:t xml:space="preserve">clouded leopards, while having up to 538 plant and tree species. PLWS is also</w:t>
-      </w:r>
-      <w:r>
-        <w:t xml:space="preserve"> </w:t>
-      </w:r>
-      <w:r>
-        <w:t xml:space="preserve">critical in that it supports more than 250,000 people inhabiting the forest,</w:t>
-      </w:r>
-      <w:r>
-        <w:t xml:space="preserve"> </w:t>
-      </w:r>
-      <w:r>
-        <w:t xml:space="preserve">including the indigenous Kuy people who reside in and around this protected</w:t>
-      </w:r>
-      <w:r>
-        <w:t xml:space="preserve"> </w:t>
-      </w:r>
-      <w:r>
-        <w:t xml:space="preserve">area. PLWS also serves as an important watershed for the Mekong and the Tonle</w:t>
-      </w:r>
-      <w:r>
-        <w:t xml:space="preserve"> </w:t>
-      </w:r>
-      <w:r>
-        <w:t xml:space="preserve">Sap lake.</w:t>
+        <w:t xml:space="preserve">PLWS is notable for its immense biodiversity, providing critical refuge for up to 55 globallythreatened vertebrates including gibbons, Asian elephants, and clouded leopards, while having up to 538 plant and tree species. PLWS is also critical in that it supports more than 250,000 people inhabiting the forest, including the indigenous Kuy people who reside in and around this protected area. PLWS also serves as an important watershed for the Mekong and the Tonle Sap lake.</w:t>
       </w:r>
     </w:p>
     <w:p>
@@ -1165,31 +1062,7 @@
         <w:pStyle w:val="BodyText"/>
       </w:pPr>
       <w:r>
-        <w:t xml:space="preserve">While maintaining protected area status, PLWS continues to face enormous</w:t>
-      </w:r>
-      <w:r>
-        <w:t xml:space="preserve"> </w:t>
-      </w:r>
-      <w:r>
-        <w:t xml:space="preserve">natural resource extraction pressure due to weak enforcement of environmental</w:t>
-      </w:r>
-      <w:r>
-        <w:t xml:space="preserve"> </w:t>
-      </w:r>
-      <w:r>
-        <w:t xml:space="preserve">laws and lack of resources. Illegal forest logging, wildlife trade, land</w:t>
-      </w:r>
-      <w:r>
-        <w:t xml:space="preserve"> </w:t>
-      </w:r>
-      <w:r>
-        <w:t xml:space="preserve">encroachment, and unsustainable agricultural practices have led to continued</w:t>
-      </w:r>
-      <w:r>
-        <w:t xml:space="preserve"> </w:t>
-      </w:r>
-      <w:r>
-        <w:t xml:space="preserve">degradation of quality forest habitat.</w:t>
+        <w:t xml:space="preserve">While maintaining protected area status, PLWS continues to face enormous natural resource extraction pressure due to weak enforcement of environmental laws and lack of resources. Illegal forest logging, wildlife trade, land encroachment, and unsustainable agricultural practices have led to continued degradation of quality forest habitat.</w:t>
       </w:r>
     </w:p>
     <w:p>
@@ -1197,13 +1070,7 @@
         <w:pStyle w:val="BodyText"/>
       </w:pPr>
       <w:r>
-        <w:t xml:space="preserve">PLWS is comprised mainly of evergreen and semi-evergreen forest, mixed with</w:t>
-      </w:r>
-      <w:r>
-        <w:t xml:space="preserve"> </w:t>
-      </w:r>
-      <w:r>
-        <w:t xml:space="preserve">some deciduous forests and savanna grasslands.</w:t>
+        <w:t xml:space="preserve">PLWS is comprised mainly of evergreen and semi-evergreen forest, mixed with some deciduous forests and savanna grasslands.</w:t>
       </w:r>
     </w:p>
     <w:bookmarkEnd w:id="35"/>
@@ -2418,7 +2285,7 @@
     </w:p>
     <w:bookmarkEnd w:id="48"/>
     <w:bookmarkEnd w:id="49"/>
-    <w:bookmarkStart w:id="69" w:name="references"/>
+    <w:bookmarkStart w:id="75" w:name="references"/>
     <w:p>
       <w:pPr>
         <w:pStyle w:val="Heading1"/>
@@ -2427,7 +2294,7 @@
         <w:t xml:space="preserve">References</w:t>
       </w:r>
     </w:p>
-    <w:bookmarkStart w:id="68" w:name="refs"/>
+    <w:bookmarkStart w:id="74" w:name="refs"/>
     <w:bookmarkStart w:id="51" w:name="ref-corlett2017geaca"/>
     <w:p>
       <w:pPr>
@@ -2470,18 +2337,60 @@
       </w:hyperlink>
     </w:p>
     <w:bookmarkEnd w:id="51"/>
-    <w:bookmarkStart w:id="53" w:name="ref-myers2000n"/>
+    <w:bookmarkStart w:id="53" w:name="ref-dicksonkapos2012coies"/>
     <w:p>
       <w:pPr>
         <w:pStyle w:val="Bibliography"/>
       </w:pPr>
       <w:r>
+        <w:t xml:space="preserve">Dickson, B., Kapos, V., 2012. Biodiversity monitoring for</w:t>
+      </w:r>
+      <w:r>
+        <w:t xml:space="preserve"> </w:t>
+      </w:r>
+      <w:r>
+        <w:t xml:space="preserve">REDD</w:t>
+      </w:r>
+      <w:r>
+        <w:t xml:space="preserve">+. Current Opinion in Environmental Sustainability, 4/6</w:t>
+      </w:r>
+      <w:r>
+        <w:t xml:space="preserve"> </w:t>
+      </w:r>
+      <w:r>
+        <w:t xml:space="preserve">Climate</w:t>
+      </w:r>
+      <w:r>
+        <w:t xml:space="preserve"> </w:t>
+      </w:r>
+      <w:r>
+        <w:t xml:space="preserve">systems 4, 717–725.</w:t>
+      </w:r>
+      <w:r>
+        <w:t xml:space="preserve"> </w:t>
+      </w:r>
+      <w:hyperlink r:id="rId52">
+        <w:r>
+          <w:rPr>
+            <w:rStyle w:val="Hyperlink"/>
+          </w:rPr>
+          <w:t xml:space="preserve">https://doi.org/10.1016/j.cosust.2012.09.017</w:t>
+        </w:r>
+      </w:hyperlink>
+    </w:p>
+    <w:bookmarkEnd w:id="53"/>
+    <w:bookmarkStart w:id="55" w:name="ref-myersetal2000n"/>
+    <w:p>
+      <w:pPr>
+        <w:pStyle w:val="Bibliography"/>
+      </w:pPr>
+      <w:r>
         <w:t xml:space="preserve">Myers, N., Mittermeier, R.A., Mittermeier, C.G., da Fonseca, G.A.B., Kent, J., 2000. Biodiversity hotspots for conservation priorities. Nature 403, 853–858.</w:t>
       </w:r>
       <w:r>
         <w:t xml:space="preserve"> </w:t>
       </w:r>
-      <w:hyperlink r:id="rId52">
+      <w:hyperlink r:id="rId54">
         <w:r>
           <w:rPr>
             <w:rStyle w:val="Hyperlink"/>
@@ -2490,8 +2399,8 @@
         </w:r>
       </w:hyperlink>
     </w:p>
-    <w:bookmarkEnd w:id="53"/>
-    <w:bookmarkStart w:id="55" w:name="ref-pauly2022sr"/>
+    <w:bookmarkEnd w:id="55"/>
+    <w:bookmarkStart w:id="57" w:name="ref-paulyetal2022sr"/>
     <w:p>
       <w:pPr>
         <w:pStyle w:val="Bibliography"/>
@@ -2523,7 +2432,7 @@
       <w:r>
         <w:t xml:space="preserve"> </w:t>
       </w:r>
-      <w:hyperlink r:id="rId54">
+      <w:hyperlink r:id="rId56">
         <w:r>
           <w:rPr>
             <w:rStyle w:val="Hyperlink"/>
@@ -2532,80 +2441,49 @@
         </w:r>
       </w:hyperlink>
     </w:p>
-    <w:bookmarkEnd w:id="55"/>
-    <w:bookmarkStart w:id="57" w:name="ref-pawar2021i"/>
+    <w:bookmarkEnd w:id="57"/>
+    <w:bookmarkStart w:id="58" w:name="ref-pawaretal2021i"/>
     <w:p>
       <w:pPr>
         <w:pStyle w:val="Bibliography"/>
       </w:pPr>
       <w:r>
-        <w:t xml:space="preserve">Pawar, P.Y., Mudappa, D., Raman, T.R.S., 2021. Hornbill abundance and breeding incidence in relation to habitat modification and fig fruit availability. Ibis 163, 473–485.</w:t>
-      </w:r>
-      <w:r>
-        <w:t xml:space="preserve"> </w:t>
-      </w:r>
-      <w:hyperlink r:id="rId56">
-        <w:r>
-          <w:rPr>
-            <w:rStyle w:val="Hyperlink"/>
-          </w:rPr>
-          <w:t xml:space="preserve">https://doi.org/10.1111/ibi.12895</w:t>
-        </w:r>
-      </w:hyperlink>
-    </w:p>
-    <w:bookmarkEnd w:id="57"/>
-    <w:bookmarkStart w:id="59" w:name="ref-poonswad2013cb"/>
+        <w:t xml:space="preserve">Pawar, P.Y., Mudappa, D., Raman, T.S., 2021. Hornbill abundance and breeding incidence in relation to habitat modification and fig fruit availability. Ibis 163, 473–485.</w:t>
+      </w:r>
+    </w:p>
+    <w:bookmarkEnd w:id="58"/>
+    <w:bookmarkStart w:id="59" w:name="ref-poonswadetal2013"/>
     <w:p>
       <w:pPr>
         <w:pStyle w:val="Bibliography"/>
       </w:pPr>
       <w:r>
-        <w:t xml:space="preserve">Poonswad, P., Chimchome, V., Mahannop, N., Mudsri, S., 2013. Conservation of</w:t>
-      </w:r>
-      <w:r>
-        <w:t xml:space="preserve"> </w:t>
-      </w:r>
-      <w:r>
-        <w:t xml:space="preserve">Hornbills</w:t>
-      </w:r>
-      <w:r>
-        <w:t xml:space="preserve"> </w:t>
-      </w:r>
-      <w:r>
-        <w:t xml:space="preserve">in</w:t>
-      </w:r>
-      <w:r>
-        <w:t xml:space="preserve"> </w:t>
-      </w:r>
-      <w:r>
-        <w:t xml:space="preserve">Thailand</w:t>
-      </w:r>
-      <w:r>
-        <w:t xml:space="preserve">, in: Raven, P.H., Sodhi, N.S., Gibson, L. (Eds.), Conservation</w:t>
-      </w:r>
-      <w:r>
-        <w:t xml:space="preserve"> </w:t>
-      </w:r>
-      <w:r>
-        <w:t xml:space="preserve">Biology</w:t>
-      </w:r>
-      <w:r>
-        <w:t xml:space="preserve">. Wiley, pp. 157–166.</w:t>
-      </w:r>
-      <w:r>
-        <w:t xml:space="preserve"> </w:t>
-      </w:r>
-      <w:hyperlink r:id="rId58">
-        <w:r>
-          <w:rPr>
-            <w:rStyle w:val="Hyperlink"/>
-          </w:rPr>
-          <w:t xml:space="preserve">https://doi.org/10.1002/9781118679838.ch19</w:t>
-        </w:r>
-      </w:hyperlink>
+        <w:t xml:space="preserve">Poonswad, P., Kemp, A.C., Strange, M., 2013. Hornbills of the world:</w:t>
+      </w:r>
+      <w:r>
+        <w:t xml:space="preserve"> </w:t>
+      </w:r>
+      <w:r>
+        <w:t xml:space="preserve">A</w:t>
+      </w:r>
+      <w:r>
+        <w:t xml:space="preserve"> </w:t>
+      </w:r>
+      <w:r>
+        <w:t xml:space="preserve">photographic guide.</w:t>
+      </w:r>
+      <w:r>
+        <w:t xml:space="preserve"> </w:t>
+      </w:r>
+      <w:r>
+        <w:t xml:space="preserve">Draco Publishing and Distributions Pte. Ltd.</w:t>
+      </w:r>
+      <w:r>
+        <w:t xml:space="preserve">, Thailand.</w:t>
+      </w:r>
     </w:p>
     <w:bookmarkEnd w:id="59"/>
-    <w:bookmarkStart w:id="61" w:name="ref-pradhan2024geac"/>
+    <w:bookmarkStart w:id="61" w:name="ref-pradhanetal2024geac"/>
     <w:p>
       <w:pPr>
         <w:pStyle w:val="Bibliography"/>
@@ -2635,19 +2513,31 @@
       </w:hyperlink>
     </w:p>
     <w:bookmarkEnd w:id="61"/>
-    <w:bookmarkStart w:id="63" w:name="ref-royle2004e"/>
+    <w:bookmarkStart w:id="63" w:name="ref-royleetal2004e"/>
     <w:p>
       <w:pPr>
         <w:pStyle w:val="Bibliography"/>
       </w:pPr>
       <w:r>
-        <w:t xml:space="preserve">Royle, J.A., Dawson, D.K., Bates, S., 2004.</w:t>
-      </w:r>
-      <w:r>
-        <w:t xml:space="preserve"> </w:t>
-      </w:r>
-      <w:r>
-        <w:t xml:space="preserve">MODELING ABUNDANCE EFFECTS IN DISTANCE SAMPLING</w:t>
+        <w:t xml:space="preserve">Royle, J.A., Dawson, D.K., Bates, S., 2004. Modeling</w:t>
+      </w:r>
+      <w:r>
+        <w:t xml:space="preserve"> </w:t>
+      </w:r>
+      <w:r>
+        <w:t xml:space="preserve">Abundance Effects</w:t>
+      </w:r>
+      <w:r>
+        <w:t xml:space="preserve"> </w:t>
+      </w:r>
+      <w:r>
+        <w:t xml:space="preserve">in</w:t>
+      </w:r>
+      <w:r>
+        <w:t xml:space="preserve"> </w:t>
+      </w:r>
+      <w:r>
+        <w:t xml:space="preserve">Distance Sampling</w:t>
       </w:r>
       <w:r>
         <w:t xml:space="preserve">. Ecology 85, 1591–1597.</w:t>
@@ -2665,18 +2555,81 @@
       </w:hyperlink>
     </w:p>
     <w:bookmarkEnd w:id="63"/>
-    <w:bookmarkStart w:id="65" w:name="ref-sillett2012ea"/>
+    <w:bookmarkStart w:id="65" w:name="ref-russoetal2024jae"/>
     <w:p>
       <w:pPr>
         <w:pStyle w:val="Bibliography"/>
       </w:pPr>
       <w:r>
+        <w:t xml:space="preserve">Russo, N.J., Nshom, D.L., Ferraz, A., Barbier, N., Wikelski, M., Noonan, M.J., Ordway, E.M., Saatchi, S., Smith, T.B., 2024. Three-dimensional vegetation structure drives patterns of seed dispersal by</w:t>
+      </w:r>
+      <w:r>
+        <w:t xml:space="preserve"> </w:t>
+      </w:r>
+      <w:r>
+        <w:t xml:space="preserve">African</w:t>
+      </w:r>
+      <w:r>
+        <w:t xml:space="preserve"> </w:t>
+      </w:r>
+      <w:r>
+        <w:t xml:space="preserve">hornbills. Journal of Animal Ecology 93, 1935–1946.</w:t>
+      </w:r>
+      <w:r>
+        <w:t xml:space="preserve"> </w:t>
+      </w:r>
+      <w:hyperlink r:id="rId64">
+        <w:r>
+          <w:rPr>
+            <w:rStyle w:val="Hyperlink"/>
+          </w:rPr>
+          <w:t xml:space="preserve">https://doi.org/10.1111/1365-2656.14202</w:t>
+        </w:r>
+      </w:hyperlink>
+    </w:p>
+    <w:bookmarkEnd w:id="65"/>
+    <w:bookmarkStart w:id="67" w:name="ref-setha2004bci"/>
+    <w:p>
+      <w:pPr>
+        <w:pStyle w:val="Bibliography"/>
+      </w:pPr>
+      <w:r>
+        <w:t xml:space="preserve">Setha, T., 2004. The status and conservation of hornbills in</w:t>
+      </w:r>
+      <w:r>
+        <w:t xml:space="preserve"> </w:t>
+      </w:r>
+      <w:r>
+        <w:t xml:space="preserve">Cambodia</w:t>
+      </w:r>
+      <w:r>
+        <w:t xml:space="preserve">. Bird Conservation International 14, S5–S11.</w:t>
+      </w:r>
+      <w:r>
+        <w:t xml:space="preserve"> </w:t>
+      </w:r>
+      <w:hyperlink r:id="rId66">
+        <w:r>
+          <w:rPr>
+            <w:rStyle w:val="Hyperlink"/>
+          </w:rPr>
+          <w:t xml:space="preserve">https://doi.org/10.1017/S0959270905000183</w:t>
+        </w:r>
+      </w:hyperlink>
+    </w:p>
+    <w:bookmarkEnd w:id="67"/>
+    <w:bookmarkStart w:id="69" w:name="ref-sillettetal2012ea"/>
+    <w:p>
+      <w:pPr>
+        <w:pStyle w:val="Bibliography"/>
+      </w:pPr>
+      <w:r>
         <w:t xml:space="preserve">Sillett, T.S., Chandler, R.B., Royle, J.A., Kéry, M., Morrison, S.A., 2012. Hierarchical distance-sampling models to estimate population size and habitat-specific abundance of an island endemic. Ecological Applications 22, 1997–2006.</w:t>
       </w:r>
       <w:r>
         <w:t xml:space="preserve"> </w:t>
       </w:r>
-      <w:hyperlink r:id="rId64">
+      <w:hyperlink r:id="rId68">
         <w:r>
           <w:rPr>
             <w:rStyle w:val="Hyperlink"/>
@@ -2685,8 +2638,8 @@
         </w:r>
       </w:hyperlink>
     </w:p>
-    <w:bookmarkEnd w:id="65"/>
-    <w:bookmarkStart w:id="67" w:name="ref-sriprasertsil2024geac"/>
+    <w:bookmarkEnd w:id="69"/>
+    <w:bookmarkStart w:id="71" w:name="ref-sriprasertsiletal2024geac"/>
     <w:p>
       <w:pPr>
         <w:pStyle w:val="Bibliography"/>
@@ -2706,7 +2659,7 @@
       <w:r>
         <w:t xml:space="preserve"> </w:t>
       </w:r>
-      <w:hyperlink r:id="rId66">
+      <w:hyperlink r:id="rId70">
         <w:r>
           <w:rPr>
             <w:rStyle w:val="Hyperlink"/>
@@ -2715,9 +2668,51 @@
         </w:r>
       </w:hyperlink>
     </w:p>
-    <w:bookmarkEnd w:id="67"/>
-    <w:bookmarkEnd w:id="68"/>
-    <w:bookmarkEnd w:id="69"/>
+    <w:bookmarkEnd w:id="71"/>
+    <w:bookmarkStart w:id="73" w:name="ref-waldonetal2011tcs"/>
+    <w:p>
+      <w:pPr>
+        <w:pStyle w:val="Bibliography"/>
+      </w:pPr>
+      <w:r>
+        <w:t xml:space="preserve">Waldon, J., Miller, B.W., Miller, C.M., 2011. A</w:t>
+      </w:r>
+      <w:r>
+        <w:t xml:space="preserve"> </w:t>
+      </w:r>
+      <w:r>
+        <w:t xml:space="preserve">Model Biodiversity Monitoring Protocol</w:t>
+      </w:r>
+      <w:r>
+        <w:t xml:space="preserve"> </w:t>
+      </w:r>
+      <w:r>
+        <w:t xml:space="preserve">for</w:t>
+      </w:r>
+      <w:r>
+        <w:t xml:space="preserve"> </w:t>
+      </w:r>
+      <w:r>
+        <w:t xml:space="preserve">REDD Projects</w:t>
+      </w:r>
+      <w:r>
+        <w:t xml:space="preserve">. Tropical Conservation Science 4, 254–260.</w:t>
+      </w:r>
+      <w:r>
+        <w:t xml:space="preserve"> </w:t>
+      </w:r>
+      <w:hyperlink r:id="rId72">
+        <w:r>
+          <w:rPr>
+            <w:rStyle w:val="Hyperlink"/>
+          </w:rPr>
+          <w:t xml:space="preserve">https://doi.org/10.1177/194008291100400303</w:t>
+        </w:r>
+      </w:hyperlink>
+    </w:p>
+    <w:bookmarkEnd w:id="73"/>
+    <w:bookmarkEnd w:id="74"/>
+    <w:bookmarkEnd w:id="75"/>
     <w:sectPr>
       <w:footnotePr>
         <w:numRestart w:val="eachSect"/>

</xml_diff>